<commit_message>
correccion de errores breves en el testing report
</commit_message>
<xml_diff>
--- a/reports/Student#2/testing-report-student-2.docx
+++ b/reports/Student#2/testing-report-student-2.docx
@@ -3112,64 +3112,92 @@
     <w:p>
       <w:pPr>
         <w:pStyle w:val="Ttulo1"/>
+        <w:rPr>
+          <w:lang w:val="en-US"/>
+        </w:rPr>
       </w:pPr>
       <w:bookmarkStart w:id="3" w:name="_Toc201769829"/>
       <w:r>
+        <w:rPr>
+          <w:lang w:val="en-US"/>
+        </w:rPr>
         <w:t xml:space="preserve">4. </w:t>
       </w:r>
+      <w:proofErr w:type="spellStart"/>
       <w:r>
+        <w:rPr>
+          <w:lang w:val="en-US"/>
+        </w:rPr>
         <w:t>Conten</w:t>
       </w:r>
       <w:r>
+        <w:rPr>
+          <w:lang w:val="en-US"/>
+        </w:rPr>
         <w:t>idos</w:t>
       </w:r>
       <w:bookmarkEnd w:id="3"/>
+      <w:proofErr w:type="spellEnd"/>
     </w:p>
     <w:p>
       <w:pPr>
         <w:pStyle w:val="Ttulo2"/>
+        <w:rPr>
+          <w:lang w:val="en-US"/>
+        </w:rPr>
       </w:pPr>
       <w:bookmarkStart w:id="4" w:name="_Toc201769830"/>
       <w:r>
+        <w:rPr>
+          <w:lang w:val="en-US"/>
+        </w:rPr>
         <w:t xml:space="preserve">4.1 </w:t>
       </w:r>
-      <w:proofErr w:type="spellStart"/>
       <w:r>
-        <w:t>Functional</w:t>
-      </w:r>
-      <w:proofErr w:type="spellEnd"/>
-      <w:r>
-        <w:t xml:space="preserve"> </w:t>
-      </w:r>
-      <w:proofErr w:type="spellStart"/>
-      <w:r>
-        <w:t>testing</w:t>
+        <w:rPr>
+          <w:lang w:val="en-US"/>
+        </w:rPr>
+        <w:t>Functional testing</w:t>
       </w:r>
       <w:bookmarkEnd w:id="4"/>
-      <w:proofErr w:type="spellEnd"/>
     </w:p>
     <w:p>
       <w:pPr>
         <w:pStyle w:val="Ttulo3"/>
+        <w:rPr>
+          <w:lang w:val="en-US"/>
+        </w:rPr>
       </w:pPr>
       <w:bookmarkStart w:id="5" w:name="_Toc201769831"/>
       <w:r>
-        <w:t xml:space="preserve">4.1.1 </w:t>
+        <w:rPr>
+          <w:lang w:val="en-US"/>
+        </w:rPr>
+        <w:t>4.1.1 Booking</w:t>
+      </w:r>
+      <w:r>
+        <w:rPr>
+          <w:lang w:val="en-US"/>
+        </w:rPr>
+        <w:t xml:space="preserve"> </w:t>
+      </w:r>
+      <w:proofErr w:type="gramStart"/>
+      <w:r>
+        <w:rPr>
+          <w:lang w:val="en-US"/>
+        </w:rPr>
+        <w:t xml:space="preserve">y </w:t>
       </w:r>
       <w:proofErr w:type="spellStart"/>
       <w:r>
-        <w:t>Booking</w:t>
-      </w:r>
-      <w:proofErr w:type="spellEnd"/>
-      <w:r>
-        <w:t xml:space="preserve"> y </w:t>
-      </w:r>
-      <w:proofErr w:type="spellStart"/>
-      <w:r>
+        <w:rPr>
+          <w:lang w:val="en-US"/>
+        </w:rPr>
         <w:t>BookingRecord</w:t>
       </w:r>
       <w:bookmarkEnd w:id="5"/>
       <w:proofErr w:type="spellEnd"/>
+      <w:proofErr w:type="gramEnd"/>
     </w:p>
     <w:p>
       <w:pPr>
@@ -4890,7 +4918,21 @@
                 <w:sz w:val="20"/>
                 <w:szCs w:val="20"/>
               </w:rPr>
-              <w:t xml:space="preserve"> con menos longitud</w:t>
+              <w:t xml:space="preserve"> con </w:t>
+            </w:r>
+            <w:r>
+              <w:rPr>
+                <w:sz w:val="20"/>
+                <w:szCs w:val="20"/>
+              </w:rPr>
+              <w:t xml:space="preserve">más o </w:t>
+            </w:r>
+            <w:r>
+              <w:rPr>
+                <w:sz w:val="20"/>
+                <w:szCs w:val="20"/>
+              </w:rPr>
+              <w:t>menos longitud</w:t>
             </w:r>
           </w:p>
         </w:tc>
@@ -4939,7 +4981,7 @@
                 <w:sz w:val="20"/>
                 <w:szCs w:val="20"/>
               </w:rPr>
-              <w:t>0</w:t>
+              <w:t>1</w:t>
             </w:r>
           </w:p>
         </w:tc>
@@ -4959,7 +5001,7 @@
                 <w:sz w:val="20"/>
                 <w:szCs w:val="20"/>
               </w:rPr>
-              <w:t>Baja</w:t>
+              <w:t>Media</w:t>
             </w:r>
           </w:p>
         </w:tc>
@@ -4981,7 +5023,14 @@
                 <w:sz w:val="20"/>
                 <w:szCs w:val="20"/>
               </w:rPr>
-              <w:t>FTB-12</w:t>
+              <w:t>FTB-1</w:t>
+            </w:r>
+            <w:r>
+              <w:rPr>
+                <w:sz w:val="20"/>
+                <w:szCs w:val="20"/>
+              </w:rPr>
+              <w:t>2</w:t>
             </w:r>
           </w:p>
         </w:tc>
@@ -5017,7 +5066,7 @@
                 <w:sz w:val="20"/>
                 <w:szCs w:val="20"/>
               </w:rPr>
-              <w:t xml:space="preserve"> con más longitud</w:t>
+              <w:t xml:space="preserve"> sin el patrón </w:t>
             </w:r>
           </w:p>
         </w:tc>
@@ -5066,7 +5115,7 @@
                 <w:sz w:val="20"/>
                 <w:szCs w:val="20"/>
               </w:rPr>
-              <w:t>1</w:t>
+              <w:t>0</w:t>
             </w:r>
           </w:p>
         </w:tc>
@@ -5086,7 +5135,7 @@
                 <w:sz w:val="20"/>
                 <w:szCs w:val="20"/>
               </w:rPr>
-              <w:t>Media</w:t>
+              <w:t>Baja</w:t>
             </w:r>
           </w:p>
         </w:tc>
@@ -5108,7 +5157,14 @@
                 <w:sz w:val="20"/>
                 <w:szCs w:val="20"/>
               </w:rPr>
-              <w:t>FTB-13</w:t>
+              <w:t>FTB-1</w:t>
+            </w:r>
+            <w:r>
+              <w:rPr>
+                <w:sz w:val="20"/>
+                <w:szCs w:val="20"/>
+              </w:rPr>
+              <w:t>3</w:t>
             </w:r>
           </w:p>
         </w:tc>
@@ -5144,7 +5200,7 @@
                 <w:sz w:val="20"/>
                 <w:szCs w:val="20"/>
               </w:rPr>
-              <w:t xml:space="preserve"> sin el patrón </w:t>
+              <w:t xml:space="preserve"> correcto</w:t>
             </w:r>
           </w:p>
         </w:tc>
@@ -5164,7 +5220,7 @@
                 <w:sz w:val="20"/>
                 <w:szCs w:val="20"/>
               </w:rPr>
-              <w:t xml:space="preserve">Aparece error no bloqueante respecto a </w:t>
+              <w:t xml:space="preserve">No aparecen errores respecto a </w:t>
             </w:r>
             <w:proofErr w:type="spellStart"/>
             <w:r>
@@ -5234,8 +5290,17 @@
               <w:rPr>
                 <w:sz w:val="20"/>
                 <w:szCs w:val="20"/>
-              </w:rPr>
-              <w:t>FTB-14</w:t>
+                <w:lang w:val="en-US"/>
+              </w:rPr>
+              <w:t>FTB-1</w:t>
+            </w:r>
+            <w:r>
+              <w:rPr>
+                <w:sz w:val="20"/>
+                <w:szCs w:val="20"/>
+                <w:lang w:val="en-US"/>
+              </w:rPr>
+              <w:t>4</w:t>
             </w:r>
           </w:p>
         </w:tc>
@@ -5263,7 +5328,7 @@
                 <w:sz w:val="20"/>
                 <w:szCs w:val="20"/>
               </w:rPr>
-              <w:t>lastNibble</w:t>
+              <w:t>TravelClass</w:t>
             </w:r>
             <w:proofErr w:type="spellEnd"/>
             <w:r>
@@ -5271,7 +5336,7 @@
                 <w:sz w:val="20"/>
                 <w:szCs w:val="20"/>
               </w:rPr>
-              <w:t xml:space="preserve"> correcto</w:t>
+              <w:t xml:space="preserve"> vacía</w:t>
             </w:r>
           </w:p>
         </w:tc>
@@ -5291,7 +5356,7 @@
                 <w:sz w:val="20"/>
                 <w:szCs w:val="20"/>
               </w:rPr>
-              <w:t xml:space="preserve">No aparecen errores respecto a </w:t>
+              <w:t xml:space="preserve">Aparece error no bloqueante respecto a </w:t>
             </w:r>
             <w:proofErr w:type="spellStart"/>
             <w:r>
@@ -5299,7 +5364,7 @@
                 <w:sz w:val="20"/>
                 <w:szCs w:val="20"/>
               </w:rPr>
-              <w:t>lastNibble</w:t>
+              <w:t>TravelClass</w:t>
             </w:r>
             <w:proofErr w:type="spellEnd"/>
           </w:p>
@@ -5355,15 +5420,22 @@
               <w:rPr>
                 <w:sz w:val="20"/>
                 <w:szCs w:val="20"/>
-              </w:rPr>
-            </w:pPr>
-            <w:r>
-              <w:rPr>
-                <w:sz w:val="20"/>
-                <w:szCs w:val="20"/>
                 <w:lang w:val="en-US"/>
               </w:rPr>
-              <w:t>FTB-15</w:t>
+            </w:pPr>
+            <w:r>
+              <w:rPr>
+                <w:sz w:val="20"/>
+                <w:szCs w:val="20"/>
+              </w:rPr>
+              <w:t>FTB-1</w:t>
+            </w:r>
+            <w:r>
+              <w:rPr>
+                <w:sz w:val="20"/>
+                <w:szCs w:val="20"/>
+              </w:rPr>
+              <w:t>5</w:t>
             </w:r>
           </w:p>
         </w:tc>
@@ -5399,7 +5471,23 @@
                 <w:sz w:val="20"/>
                 <w:szCs w:val="20"/>
               </w:rPr>
-              <w:t xml:space="preserve"> vacía</w:t>
+              <w:t xml:space="preserve"> con diferente patrón (un valor no recogido en el </w:t>
+            </w:r>
+            <w:proofErr w:type="spellStart"/>
+            <w:r>
+              <w:rPr>
+                <w:sz w:val="20"/>
+                <w:szCs w:val="20"/>
+              </w:rPr>
+              <w:t>enum</w:t>
+            </w:r>
+            <w:proofErr w:type="spellEnd"/>
+            <w:r>
+              <w:rPr>
+                <w:sz w:val="20"/>
+                <w:szCs w:val="20"/>
+              </w:rPr>
+              <w:t>)</w:t>
             </w:r>
           </w:p>
         </w:tc>
@@ -5419,7 +5507,21 @@
                 <w:sz w:val="20"/>
                 <w:szCs w:val="20"/>
               </w:rPr>
-              <w:t xml:space="preserve">Aparece error no bloqueante respecto a </w:t>
+              <w:t xml:space="preserve">Aparece un error </w:t>
+            </w:r>
+            <w:r>
+              <w:rPr>
+                <w:sz w:val="20"/>
+                <w:szCs w:val="20"/>
+              </w:rPr>
+              <w:t xml:space="preserve">bloqueante </w:t>
+            </w:r>
+            <w:r>
+              <w:rPr>
+                <w:sz w:val="20"/>
+                <w:szCs w:val="20"/>
+              </w:rPr>
+              <w:t>“</w:t>
             </w:r>
             <w:proofErr w:type="spellStart"/>
             <w:r>
@@ -5427,9 +5529,32 @@
                 <w:sz w:val="20"/>
                 <w:szCs w:val="20"/>
               </w:rPr>
-              <w:t>TravelClass</w:t>
+              <w:t>Not</w:t>
             </w:r>
             <w:proofErr w:type="spellEnd"/>
+            <w:r>
+              <w:rPr>
+                <w:sz w:val="20"/>
+                <w:szCs w:val="20"/>
+              </w:rPr>
+              <w:t xml:space="preserve"> </w:t>
+            </w:r>
+            <w:proofErr w:type="spellStart"/>
+            <w:r>
+              <w:rPr>
+                <w:sz w:val="20"/>
+                <w:szCs w:val="20"/>
+              </w:rPr>
+              <w:t>Authorised</w:t>
+            </w:r>
+            <w:proofErr w:type="spellEnd"/>
+            <w:r>
+              <w:rPr>
+                <w:sz w:val="20"/>
+                <w:szCs w:val="20"/>
+              </w:rPr>
+              <w:t>”</w:t>
+            </w:r>
           </w:p>
         </w:tc>
         <w:tc>
@@ -5491,7 +5616,14 @@
                 <w:sz w:val="20"/>
                 <w:szCs w:val="20"/>
               </w:rPr>
-              <w:t>FTB-16</w:t>
+              <w:t>FTB-1</w:t>
+            </w:r>
+            <w:r>
+              <w:rPr>
+                <w:sz w:val="20"/>
+                <w:szCs w:val="20"/>
+              </w:rPr>
+              <w:t>6</w:t>
             </w:r>
           </w:p>
         </w:tc>
@@ -5527,7 +5659,27 @@
                 <w:sz w:val="20"/>
                 <w:szCs w:val="20"/>
               </w:rPr>
-              <w:t xml:space="preserve"> con diferente patrón (un valor no recogido en el </w:t>
+              <w:t xml:space="preserve"> correcta</w:t>
+            </w:r>
+          </w:p>
+        </w:tc>
+        <w:tc>
+          <w:tcPr>
+            <w:tcW w:w="2456" w:type="dxa"/>
+          </w:tcPr>
+          <w:p>
+            <w:pPr>
+              <w:rPr>
+                <w:sz w:val="20"/>
+                <w:szCs w:val="20"/>
+              </w:rPr>
+            </w:pPr>
+            <w:r>
+              <w:rPr>
+                <w:sz w:val="20"/>
+                <w:szCs w:val="20"/>
+              </w:rPr>
+              <w:t xml:space="preserve">No aparecen errores respecto a </w:t>
             </w:r>
             <w:proofErr w:type="spellStart"/>
             <w:r>
@@ -5535,82 +5687,9 @@
                 <w:sz w:val="20"/>
                 <w:szCs w:val="20"/>
               </w:rPr>
-              <w:t>enum</w:t>
+              <w:t>travelClass</w:t>
             </w:r>
             <w:proofErr w:type="spellEnd"/>
-            <w:r>
-              <w:rPr>
-                <w:sz w:val="20"/>
-                <w:szCs w:val="20"/>
-              </w:rPr>
-              <w:t>)</w:t>
-            </w:r>
-          </w:p>
-        </w:tc>
-        <w:tc>
-          <w:tcPr>
-            <w:tcW w:w="2456" w:type="dxa"/>
-          </w:tcPr>
-          <w:p>
-            <w:pPr>
-              <w:rPr>
-                <w:sz w:val="20"/>
-                <w:szCs w:val="20"/>
-              </w:rPr>
-            </w:pPr>
-            <w:r>
-              <w:rPr>
-                <w:sz w:val="20"/>
-                <w:szCs w:val="20"/>
-              </w:rPr>
-              <w:t xml:space="preserve">Aparece un error </w:t>
-            </w:r>
-            <w:r>
-              <w:rPr>
-                <w:sz w:val="20"/>
-                <w:szCs w:val="20"/>
-              </w:rPr>
-              <w:t xml:space="preserve">bloqueante </w:t>
-            </w:r>
-            <w:r>
-              <w:rPr>
-                <w:sz w:val="20"/>
-                <w:szCs w:val="20"/>
-              </w:rPr>
-              <w:t>“</w:t>
-            </w:r>
-            <w:proofErr w:type="spellStart"/>
-            <w:r>
-              <w:rPr>
-                <w:sz w:val="20"/>
-                <w:szCs w:val="20"/>
-              </w:rPr>
-              <w:t>Not</w:t>
-            </w:r>
-            <w:proofErr w:type="spellEnd"/>
-            <w:r>
-              <w:rPr>
-                <w:sz w:val="20"/>
-                <w:szCs w:val="20"/>
-              </w:rPr>
-              <w:t xml:space="preserve"> </w:t>
-            </w:r>
-            <w:proofErr w:type="spellStart"/>
-            <w:r>
-              <w:rPr>
-                <w:sz w:val="20"/>
-                <w:szCs w:val="20"/>
-              </w:rPr>
-              <w:t>Authorised</w:t>
-            </w:r>
-            <w:proofErr w:type="spellEnd"/>
-            <w:r>
-              <w:rPr>
-                <w:sz w:val="20"/>
-                <w:szCs w:val="20"/>
-              </w:rPr>
-              <w:t>”</w:t>
-            </w:r>
           </w:p>
         </w:tc>
         <w:tc>
@@ -5664,7 +5743,6 @@
               <w:rPr>
                 <w:sz w:val="20"/>
                 <w:szCs w:val="20"/>
-                <w:lang w:val="en-US"/>
               </w:rPr>
             </w:pPr>
             <w:r>
@@ -5692,23 +5770,14 @@
                 <w:sz w:val="20"/>
                 <w:szCs w:val="20"/>
               </w:rPr>
-              <w:t xml:space="preserve">Formulario de creación con </w:t>
-            </w:r>
-            <w:proofErr w:type="spellStart"/>
-            <w:r>
-              <w:rPr>
-                <w:sz w:val="20"/>
-                <w:szCs w:val="20"/>
-              </w:rPr>
-              <w:t>TravelClass</w:t>
-            </w:r>
-            <w:proofErr w:type="spellEnd"/>
-            <w:r>
-              <w:rPr>
-                <w:sz w:val="20"/>
-                <w:szCs w:val="20"/>
-              </w:rPr>
-              <w:t xml:space="preserve"> correcta</w:t>
+              <w:t xml:space="preserve">Formulario de creación de reservas </w:t>
+            </w:r>
+            <w:r>
+              <w:rPr>
+                <w:sz w:val="20"/>
+                <w:szCs w:val="20"/>
+              </w:rPr>
+              <w:t>con datos correctos</w:t>
             </w:r>
           </w:p>
         </w:tc>
@@ -5728,17 +5797,8 @@
                 <w:sz w:val="20"/>
                 <w:szCs w:val="20"/>
               </w:rPr>
-              <w:t xml:space="preserve">No aparecen errores respecto a </w:t>
-            </w:r>
-            <w:proofErr w:type="spellStart"/>
-            <w:r>
-              <w:rPr>
-                <w:sz w:val="20"/>
-                <w:szCs w:val="20"/>
-              </w:rPr>
-              <w:t>travelClass</w:t>
-            </w:r>
-            <w:proofErr w:type="spellEnd"/>
+              <w:t>Se crea la reserva correctamente y te devuelve a la pantalla de inicio</w:t>
+            </w:r>
           </w:p>
         </w:tc>
         <w:tc>
@@ -6399,6 +6459,13 @@
                 <w:szCs w:val="20"/>
               </w:rPr>
               <w:t xml:space="preserve">Eliminar una reserva </w:t>
+            </w:r>
+            <w:r>
+              <w:rPr>
+                <w:sz w:val="20"/>
+                <w:szCs w:val="20"/>
+              </w:rPr>
+              <w:t xml:space="preserve">con id </w:t>
             </w:r>
             <w:r>
               <w:rPr>
@@ -12219,6 +12286,45 @@
                 <w:szCs w:val="20"/>
               </w:rPr>
             </w:pPr>
+            <w:r>
+              <w:rPr>
+                <w:sz w:val="20"/>
+                <w:szCs w:val="20"/>
+              </w:rPr>
+              <w:t>Aparece un error bloqueante “</w:t>
+            </w:r>
+            <w:proofErr w:type="spellStart"/>
+            <w:r>
+              <w:rPr>
+                <w:sz w:val="20"/>
+                <w:szCs w:val="20"/>
+              </w:rPr>
+              <w:t>Not</w:t>
+            </w:r>
+            <w:proofErr w:type="spellEnd"/>
+            <w:r>
+              <w:rPr>
+                <w:sz w:val="20"/>
+                <w:szCs w:val="20"/>
+              </w:rPr>
+              <w:t xml:space="preserve"> </w:t>
+            </w:r>
+            <w:proofErr w:type="spellStart"/>
+            <w:r>
+              <w:rPr>
+                <w:sz w:val="20"/>
+                <w:szCs w:val="20"/>
+              </w:rPr>
+              <w:t>Authorised</w:t>
+            </w:r>
+            <w:proofErr w:type="spellEnd"/>
+            <w:r>
+              <w:rPr>
+                <w:sz w:val="20"/>
+                <w:szCs w:val="20"/>
+              </w:rPr>
+              <w:t>”</w:t>
+            </w:r>
           </w:p>
         </w:tc>
         <w:tc>
@@ -12232,6 +12338,13 @@
                 <w:szCs w:val="20"/>
               </w:rPr>
             </w:pPr>
+            <w:r>
+              <w:rPr>
+                <w:sz w:val="20"/>
+                <w:szCs w:val="20"/>
+              </w:rPr>
+              <w:t>1</w:t>
+            </w:r>
           </w:p>
         </w:tc>
         <w:tc>
@@ -12245,6 +12358,13 @@
                 <w:szCs w:val="20"/>
               </w:rPr>
             </w:pPr>
+            <w:r>
+              <w:rPr>
+                <w:sz w:val="20"/>
+                <w:szCs w:val="20"/>
+              </w:rPr>
+              <w:t>Alta</w:t>
+            </w:r>
           </w:p>
         </w:tc>
       </w:tr>
@@ -14306,6 +14426,9 @@
     </w:p>
     <w:p>
       <w:r>
+        <w:rPr>
+          <w:noProof/>
+        </w:rPr>
         <w:drawing>
           <wp:inline distT="0" distB="0" distL="0" distR="0" wp14:anchorId="69C8A8EC" wp14:editId="0F3F3D40">
             <wp:extent cx="5731510" cy="1167765"/>
@@ -23506,6 +23629,7 @@
       </w:pPr>
       <w:r>
         <w:rPr>
+          <w:noProof/>
           <w:lang w:val="en-US"/>
         </w:rPr>
         <w:drawing>
@@ -23796,6 +23920,9 @@
     <w:p/>
     <w:p>
       <w:r>
+        <w:rPr>
+          <w:noProof/>
+        </w:rPr>
         <w:drawing>
           <wp:inline distT="0" distB="0" distL="0" distR="0" wp14:anchorId="1EF0013D" wp14:editId="4D1404A3">
             <wp:extent cx="5731510" cy="3229610"/>

</xml_diff>